<commit_message>
Updated assimp library for Visual Studio 2015.
</commit_message>
<xml_diff>
--- a/OpenGLFramework/Readme.docx
+++ b/OpenGLFramework/Readme.docx
@@ -443,7 +443,7 @@
       </w:tr>
     </w:tbl>
     <w:p>
-      <w:hyperlink r:id="rId4" w:history="1">
+      <w:hyperlink r:id="rId5" w:history="1">
         <w:r>
           <w:rPr>
             <w:rStyle w:val="Hyperlink"/>
@@ -459,16 +459,137 @@
       </w:r>
     </w:p>
     <w:p>
-      <w:hyperlink r:id="rId5" w:history="1">
-        <w:r>
-          <w:rPr>
-            <w:rStyle w:val="Hyperlink"/>
-          </w:rPr>
-          <w:t>https://www.microsoft.com/en-ca/download/details.aspx?id=40784</w:t>
-        </w:r>
-      </w:hyperlink>
+      <w:pPr>
+        <w:pStyle w:val="ListParagraph"/>
+        <w:numPr>
+          <w:ilvl w:val="0"/>
+          <w:numId w:val="1"/>
+        </w:numPr>
+      </w:pPr>
+      <w:proofErr w:type="spellStart"/>
+      <w:r>
+        <w:t>Utiliser</w:t>
+      </w:r>
+      <w:proofErr w:type="spellEnd"/>
+      <w:r>
+        <w:t xml:space="preserve"> Visual Studio 2015</w:t>
+      </w:r>
     </w:p>
     <w:p>
+      <w:pPr>
+        <w:pStyle w:val="ListParagraph"/>
+        <w:numPr>
+          <w:ilvl w:val="0"/>
+          <w:numId w:val="1"/>
+        </w:numPr>
+      </w:pPr>
+      <w:proofErr w:type="spellStart"/>
+      <w:r>
+        <w:t>Être</w:t>
+      </w:r>
+      <w:proofErr w:type="spellEnd"/>
+      <w:r>
+        <w:t xml:space="preserve"> </w:t>
+      </w:r>
+      <w:proofErr w:type="spellStart"/>
+      <w:r>
+        <w:t>en</w:t>
+      </w:r>
+      <w:proofErr w:type="spellEnd"/>
+      <w:r>
+        <w:t xml:space="preserve"> mode Release</w:t>
+      </w:r>
+    </w:p>
+    <w:p>
+      <w:pPr>
+        <w:pStyle w:val="ListParagraph"/>
+        <w:numPr>
+          <w:ilvl w:val="0"/>
+          <w:numId w:val="1"/>
+        </w:numPr>
+        <w:rPr>
+          <w:lang w:val="fr-CA"/>
+        </w:rPr>
+      </w:pPr>
+      <w:r>
+        <w:rPr>
+          <w:lang w:val="fr-CA"/>
+        </w:rPr>
+        <w:t xml:space="preserve">Une des librairies peut être </w:t>
+      </w:r>
+      <w:proofErr w:type="spellStart"/>
+      <w:r>
+        <w:rPr>
+          <w:lang w:val="fr-CA"/>
+        </w:rPr>
+        <w:t>buildé</w:t>
+      </w:r>
+      <w:proofErr w:type="spellEnd"/>
+      <w:r>
+        <w:rPr>
+          <w:lang w:val="fr-CA"/>
+        </w:rPr>
+        <w:t xml:space="preserve"> pour une version moins récente que 2015</w:t>
+      </w:r>
+    </w:p>
+    <w:p>
+      <w:pPr>
+        <w:pStyle w:val="ListParagraph"/>
+        <w:numPr>
+          <w:ilvl w:val="0"/>
+          <w:numId w:val="1"/>
+        </w:numPr>
+        <w:rPr>
+          <w:lang w:val="fr-CA"/>
+        </w:rPr>
+      </w:pPr>
+      <w:proofErr w:type="spellStart"/>
+      <w:r>
+        <w:rPr>
+          <w:lang w:val="fr-CA"/>
+        </w:rPr>
+        <w:t>Properties</w:t>
+      </w:r>
+      <w:proofErr w:type="spellEnd"/>
+      <w:r>
+        <w:rPr>
+          <w:lang w:val="fr-CA"/>
+        </w:rPr>
+        <w:t xml:space="preserve">&gt;C/C++&gt;Code </w:t>
+      </w:r>
+      <w:proofErr w:type="spellStart"/>
+      <w:r>
+        <w:rPr>
+          <w:lang w:val="fr-CA"/>
+        </w:rPr>
+        <w:t>Generation</w:t>
+      </w:r>
+      <w:proofErr w:type="spellEnd"/>
+      <w:r>
+        <w:rPr>
+          <w:lang w:val="fr-CA"/>
+        </w:rPr>
+        <w:t xml:space="preserve"> </w:t>
+      </w:r>
+      <w:r>
+        <w:rPr>
+          <w:lang w:val="fr-CA"/>
+        </w:rPr>
+        <w:sym w:font="Wingdings" w:char="F0E0"/>
+      </w:r>
+      <w:r>
+        <w:rPr>
+          <w:lang w:val="fr-CA"/>
+        </w:rPr>
+        <w:t xml:space="preserve"> /MT</w:t>
+      </w:r>
+    </w:p>
+    <w:p>
+      <w:pPr>
+        <w:rPr>
+          <w:lang w:val="fr-CA"/>
+        </w:rPr>
+      </w:pPr>
       <w:bookmarkStart w:id="0" w:name="_GoBack"/>
       <w:bookmarkEnd w:id="0"/>
     </w:p>
@@ -480,6 +601,126 @@
     </w:sectPr>
   </w:body>
 </w:document>
+</file>
+
+<file path=word/numbering.xml><?xml version="1.0" encoding="utf-8"?>
+<w:numbering xmlns:wpc="http://schemas.microsoft.com/office/word/2010/wordprocessingCanvas" xmlns:mc="http://schemas.openxmlformats.org/markup-compatibility/2006" xmlns:o="urn:schemas-microsoft-com:office:office" xmlns:r="http://schemas.openxmlformats.org/officeDocument/2006/relationships" xmlns:m="http://schemas.openxmlformats.org/officeDocument/2006/math" xmlns:v="urn:schemas-microsoft-com:vml" xmlns:wp14="http://schemas.microsoft.com/office/word/2010/wordprocessingDrawing" xmlns:wp="http://schemas.openxmlformats.org/drawingml/2006/wordprocessingDrawing" xmlns:w10="urn:schemas-microsoft-com:office:word" xmlns:w="http://schemas.openxmlformats.org/wordprocessingml/2006/main" xmlns:w14="http://schemas.microsoft.com/office/word/2010/wordml" xmlns:w15="http://schemas.microsoft.com/office/word/2012/wordml" xmlns:wpg="http://schemas.microsoft.com/office/word/2010/wordprocessingGroup" xmlns:wpi="http://schemas.microsoft.com/office/word/2010/wordprocessingInk" xmlns:wne="http://schemas.microsoft.com/office/word/2006/wordml" xmlns:wps="http://schemas.microsoft.com/office/word/2010/wordprocessingShape" mc:Ignorable="w14 w15 wp14">
+  <w:abstractNum w:abstractNumId="0" w15:restartNumberingAfterBreak="0">
+    <w:nsid w:val="1F3A3D37"/>
+    <w:multiLevelType w:val="hybridMultilevel"/>
+    <w:tmpl w:val="262838D2"/>
+    <w:lvl w:ilvl="0" w:tplc="7D00F600">
+      <w:numFmt w:val="bullet"/>
+      <w:lvlText w:val="-"/>
+      <w:lvlJc w:val="left"/>
+      <w:pPr>
+        <w:ind w:left="720" w:hanging="360"/>
+      </w:pPr>
+      <w:rPr>
+        <w:rFonts w:ascii="Calibri" w:eastAsiaTheme="minorHAnsi" w:hAnsi="Calibri" w:cs="Calibri" w:hint="default"/>
+      </w:rPr>
+    </w:lvl>
+    <w:lvl w:ilvl="1" w:tplc="10090003" w:tentative="1">
+      <w:start w:val="1"/>
+      <w:numFmt w:val="bullet"/>
+      <w:lvlText w:val="o"/>
+      <w:lvlJc w:val="left"/>
+      <w:pPr>
+        <w:ind w:left="1440" w:hanging="360"/>
+      </w:pPr>
+      <w:rPr>
+        <w:rFonts w:ascii="Courier New" w:hAnsi="Courier New" w:cs="Courier New" w:hint="default"/>
+      </w:rPr>
+    </w:lvl>
+    <w:lvl w:ilvl="2" w:tplc="10090005" w:tentative="1">
+      <w:start w:val="1"/>
+      <w:numFmt w:val="bullet"/>
+      <w:lvlText w:val=""/>
+      <w:lvlJc w:val="left"/>
+      <w:pPr>
+        <w:ind w:left="2160" w:hanging="360"/>
+      </w:pPr>
+      <w:rPr>
+        <w:rFonts w:ascii="Wingdings" w:hAnsi="Wingdings" w:hint="default"/>
+      </w:rPr>
+    </w:lvl>
+    <w:lvl w:ilvl="3" w:tplc="10090001" w:tentative="1">
+      <w:start w:val="1"/>
+      <w:numFmt w:val="bullet"/>
+      <w:lvlText w:val=""/>
+      <w:lvlJc w:val="left"/>
+      <w:pPr>
+        <w:ind w:left="2880" w:hanging="360"/>
+      </w:pPr>
+      <w:rPr>
+        <w:rFonts w:ascii="Symbol" w:hAnsi="Symbol" w:hint="default"/>
+      </w:rPr>
+    </w:lvl>
+    <w:lvl w:ilvl="4" w:tplc="10090003" w:tentative="1">
+      <w:start w:val="1"/>
+      <w:numFmt w:val="bullet"/>
+      <w:lvlText w:val="o"/>
+      <w:lvlJc w:val="left"/>
+      <w:pPr>
+        <w:ind w:left="3600" w:hanging="360"/>
+      </w:pPr>
+      <w:rPr>
+        <w:rFonts w:ascii="Courier New" w:hAnsi="Courier New" w:cs="Courier New" w:hint="default"/>
+      </w:rPr>
+    </w:lvl>
+    <w:lvl w:ilvl="5" w:tplc="10090005" w:tentative="1">
+      <w:start w:val="1"/>
+      <w:numFmt w:val="bullet"/>
+      <w:lvlText w:val=""/>
+      <w:lvlJc w:val="left"/>
+      <w:pPr>
+        <w:ind w:left="4320" w:hanging="360"/>
+      </w:pPr>
+      <w:rPr>
+        <w:rFonts w:ascii="Wingdings" w:hAnsi="Wingdings" w:hint="default"/>
+      </w:rPr>
+    </w:lvl>
+    <w:lvl w:ilvl="6" w:tplc="10090001" w:tentative="1">
+      <w:start w:val="1"/>
+      <w:numFmt w:val="bullet"/>
+      <w:lvlText w:val=""/>
+      <w:lvlJc w:val="left"/>
+      <w:pPr>
+        <w:ind w:left="5040" w:hanging="360"/>
+      </w:pPr>
+      <w:rPr>
+        <w:rFonts w:ascii="Symbol" w:hAnsi="Symbol" w:hint="default"/>
+      </w:rPr>
+    </w:lvl>
+    <w:lvl w:ilvl="7" w:tplc="10090003" w:tentative="1">
+      <w:start w:val="1"/>
+      <w:numFmt w:val="bullet"/>
+      <w:lvlText w:val="o"/>
+      <w:lvlJc w:val="left"/>
+      <w:pPr>
+        <w:ind w:left="5760" w:hanging="360"/>
+      </w:pPr>
+      <w:rPr>
+        <w:rFonts w:ascii="Courier New" w:hAnsi="Courier New" w:cs="Courier New" w:hint="default"/>
+      </w:rPr>
+    </w:lvl>
+    <w:lvl w:ilvl="8" w:tplc="10090005" w:tentative="1">
+      <w:start w:val="1"/>
+      <w:numFmt w:val="bullet"/>
+      <w:lvlText w:val=""/>
+      <w:lvlJc w:val="left"/>
+      <w:pPr>
+        <w:ind w:left="6480" w:hanging="360"/>
+      </w:pPr>
+      <w:rPr>
+        <w:rFonts w:ascii="Wingdings" w:hAnsi="Wingdings" w:hint="default"/>
+      </w:rPr>
+    </w:lvl>
+  </w:abstractNum>
+  <w:num w:numId="1">
+    <w:abstractNumId w:val="0"/>
+  </w:num>
+</w:numbering>
 </file>
 
 <file path=word/styles.xml><?xml version="1.0" encoding="utf-8"?>
@@ -927,6 +1168,17 @@
       <w:u w:val="single"/>
     </w:rPr>
   </w:style>
+  <w:style w:type="paragraph" w:styleId="ListParagraph">
+    <w:name w:val="List Paragraph"/>
+    <w:basedOn w:val="Normal"/>
+    <w:uiPriority w:val="34"/>
+    <w:qFormat/>
+    <w:rsid w:val="00E54414"/>
+    <w:pPr>
+      <w:ind w:left="720"/>
+      <w:contextualSpacing/>
+    </w:pPr>
+  </w:style>
 </w:styles>
 </file>
 

</xml_diff>

<commit_message>
Made light a base object and moved multiple elements to the framework namespace.
</commit_message>
<xml_diff>
--- a/OpenGLFramework/Readme.docx
+++ b/OpenGLFramework/Readme.docx
@@ -2,6 +2,112 @@
 <file path=word/document.xml><?xml version="1.0" encoding="utf-8"?>
 <w:document xmlns:wpc="http://schemas.microsoft.com/office/word/2010/wordprocessingCanvas" xmlns:mc="http://schemas.openxmlformats.org/markup-compatibility/2006" xmlns:o="urn:schemas-microsoft-com:office:office" xmlns:r="http://schemas.openxmlformats.org/officeDocument/2006/relationships" xmlns:m="http://schemas.openxmlformats.org/officeDocument/2006/math" xmlns:v="urn:schemas-microsoft-com:vml" xmlns:wp14="http://schemas.microsoft.com/office/word/2010/wordprocessingDrawing" xmlns:wp="http://schemas.openxmlformats.org/drawingml/2006/wordprocessingDrawing" xmlns:w10="urn:schemas-microsoft-com:office:word" xmlns:w="http://schemas.openxmlformats.org/wordprocessingml/2006/main" xmlns:w14="http://schemas.microsoft.com/office/word/2010/wordml" xmlns:w15="http://schemas.microsoft.com/office/word/2012/wordml" xmlns:wpg="http://schemas.microsoft.com/office/word/2010/wordprocessingGroup" xmlns:wpi="http://schemas.microsoft.com/office/word/2010/wordprocessingInk" xmlns:wne="http://schemas.microsoft.com/office/word/2006/wordml" xmlns:wps="http://schemas.microsoft.com/office/word/2010/wordprocessingShape" mc:Ignorable="w14 w15 wp14">
   <w:body>
+    <w:p>
+      <w:r>
+        <w:t>Instruction de base:</w:t>
+      </w:r>
+    </w:p>
+    <w:p>
+      <w:pPr>
+        <w:pStyle w:val="ListParagraph"/>
+        <w:numPr>
+          <w:ilvl w:val="0"/>
+          <w:numId w:val="2"/>
+        </w:numPr>
+      </w:pPr>
+      <w:r>
+        <w:t>Avoir Visual Studio 2015.</w:t>
+      </w:r>
+      <w:bookmarkStart w:id="0" w:name="_GoBack"/>
+      <w:bookmarkEnd w:id="0"/>
+    </w:p>
+    <w:p>
+      <w:pPr>
+        <w:pStyle w:val="ListParagraph"/>
+        <w:numPr>
+          <w:ilvl w:val="0"/>
+          <w:numId w:val="2"/>
+        </w:numPr>
+        <w:rPr>
+          <w:lang w:val="fr-CA"/>
+        </w:rPr>
+      </w:pPr>
+      <w:r>
+        <w:rPr>
+          <w:lang w:val="fr-CA"/>
+        </w:rPr>
+        <w:t xml:space="preserve">Copier les dossiers de Setup/ dans </w:t>
+      </w:r>
+      <w:r>
+        <w:rPr>
+          <w:rFonts w:ascii="Courier New" w:eastAsia="Times New Roman" w:hAnsi="Courier New" w:cs="Courier New"/>
+          <w:color w:val="007800"/>
+          <w:sz w:val="20"/>
+          <w:szCs w:val="20"/>
+          <w:lang w:val="fr-CA" w:eastAsia="en-CA"/>
+        </w:rPr>
+        <w:t>{VC Root}/Include</w:t>
+      </w:r>
+    </w:p>
+    <w:p>
+      <w:pPr>
+        <w:pStyle w:val="ListParagraph"/>
+        <w:numPr>
+          <w:ilvl w:val="1"/>
+          <w:numId w:val="2"/>
+        </w:numPr>
+        <w:rPr>
+          <w:lang w:val="fr-CA"/>
+        </w:rPr>
+      </w:pPr>
+      <w:r>
+        <w:rPr>
+          <w:rFonts w:ascii="Courier New" w:eastAsia="Times New Roman" w:hAnsi="Courier New" w:cs="Courier New"/>
+          <w:sz w:val="20"/>
+          <w:szCs w:val="20"/>
+          <w:lang w:val="fr-CA" w:eastAsia="en-CA"/>
+        </w:rPr>
+        <w:t>Par exemple :</w:t>
+      </w:r>
+      <w:r>
+        <w:rPr>
+          <w:rFonts w:ascii="Courier New" w:eastAsia="Times New Roman" w:hAnsi="Courier New" w:cs="Courier New"/>
+          <w:sz w:val="20"/>
+          <w:szCs w:val="20"/>
+          <w:lang w:val="fr-CA" w:eastAsia="en-CA"/>
+        </w:rPr>
+        <w:t xml:space="preserve"> </w:t>
+      </w:r>
+      <w:r>
+        <w:rPr>
+          <w:rFonts w:ascii="Courier New" w:eastAsia="Times New Roman" w:hAnsi="Courier New" w:cs="Courier New"/>
+          <w:sz w:val="20"/>
+          <w:szCs w:val="20"/>
+          <w:lang w:val="fr-CA" w:eastAsia="en-CA"/>
+        </w:rPr>
+        <w:t>C:\Program Files (x86)\Microsoft Visual Studio 14.0\VC\include</w:t>
+      </w:r>
+    </w:p>
+    <w:p>
+      <w:pPr>
+        <w:rPr>
+          <w:lang w:val="fr-CA"/>
+        </w:rPr>
+      </w:pPr>
+    </w:p>
+    <w:p>
+      <w:pPr>
+        <w:rPr>
+          <w:lang w:val="fr-CA"/>
+        </w:rPr>
+      </w:pPr>
+    </w:p>
+    <w:p>
+      <w:r>
+        <w:t>Peut aider:</w:t>
+      </w:r>
+    </w:p>
+    <w:p/>
     <w:p>
       <w:r>
         <w:t>GLEW Installation:</w:t>
@@ -111,29 +217,7 @@
                 <w:szCs w:val="20"/>
                 <w:lang w:eastAsia="en-CA"/>
               </w:rPr>
-              <w:t>%</w:t>
-            </w:r>
-            <w:proofErr w:type="spellStart"/>
-            <w:r>
-              <w:rPr>
-                <w:rFonts w:ascii="Courier New" w:eastAsia="Times New Roman" w:hAnsi="Courier New" w:cs="Courier New"/>
-                <w:color w:val="007800"/>
-                <w:sz w:val="20"/>
-                <w:szCs w:val="20"/>
-                <w:lang w:eastAsia="en-CA"/>
-              </w:rPr>
-              <w:t>SystemRoot</w:t>
-            </w:r>
-            <w:proofErr w:type="spellEnd"/>
-            <w:r>
-              <w:rPr>
-                <w:rFonts w:ascii="Courier New" w:eastAsia="Times New Roman" w:hAnsi="Courier New" w:cs="Courier New"/>
-                <w:color w:val="007800"/>
-                <w:sz w:val="20"/>
-                <w:szCs w:val="20"/>
-                <w:lang w:eastAsia="en-CA"/>
-              </w:rPr>
-              <w:t>%/system32</w:t>
+              <w:t>%SystemRoot%/system32</w:t>
             </w:r>
           </w:p>
         </w:tc>
@@ -261,20 +345,8 @@
                 <w:szCs w:val="20"/>
                 <w:lang w:eastAsia="en-CA"/>
               </w:rPr>
-              <w:t>include/GL/</w:t>
+              <w:t>include/GL/glew.h</w:t>
             </w:r>
-            <w:proofErr w:type="spellStart"/>
-            <w:r>
-              <w:rPr>
-                <w:rFonts w:ascii="Courier New" w:eastAsia="Times New Roman" w:hAnsi="Courier New" w:cs="Courier New"/>
-                <w:color w:val="007800"/>
-                <w:sz w:val="20"/>
-                <w:szCs w:val="20"/>
-                <w:lang w:eastAsia="en-CA"/>
-              </w:rPr>
-              <w:t>glew.h</w:t>
-            </w:r>
-            <w:proofErr w:type="spellEnd"/>
           </w:p>
         </w:tc>
         <w:tc>
@@ -366,20 +438,8 @@
                 <w:szCs w:val="20"/>
                 <w:lang w:eastAsia="en-CA"/>
               </w:rPr>
-              <w:t>include/GL/</w:t>
+              <w:t>include/GL/wglew.h</w:t>
             </w:r>
-            <w:proofErr w:type="spellStart"/>
-            <w:r>
-              <w:rPr>
-                <w:rFonts w:ascii="Courier New" w:eastAsia="Times New Roman" w:hAnsi="Courier New" w:cs="Courier New"/>
-                <w:color w:val="007800"/>
-                <w:sz w:val="20"/>
-                <w:szCs w:val="20"/>
-                <w:lang w:eastAsia="en-CA"/>
-              </w:rPr>
-              <w:t>wglew.h</w:t>
-            </w:r>
-            <w:proofErr w:type="spellEnd"/>
           </w:p>
         </w:tc>
         <w:tc>
@@ -466,13 +526,8 @@
           <w:numId w:val="1"/>
         </w:numPr>
       </w:pPr>
-      <w:proofErr w:type="spellStart"/>
       <w:r>
-        <w:t>Utiliser</w:t>
-      </w:r>
-      <w:proofErr w:type="spellEnd"/>
-      <w:r>
-        <w:t xml:space="preserve"> Visual Studio 2015</w:t>
+        <w:t>Utiliser Visual Studio 2015</w:t>
       </w:r>
     </w:p>
     <w:p>
@@ -483,21 +538,8 @@
           <w:numId w:val="1"/>
         </w:numPr>
       </w:pPr>
-      <w:proofErr w:type="spellStart"/>
       <w:r>
-        <w:t>Être</w:t>
-      </w:r>
-      <w:proofErr w:type="spellEnd"/>
-      <w:r>
-        <w:t xml:space="preserve"> </w:t>
-      </w:r>
-      <w:proofErr w:type="spellStart"/>
-      <w:r>
-        <w:t>en</w:t>
-      </w:r>
-      <w:proofErr w:type="spellEnd"/>
-      <w:r>
-        <w:t xml:space="preserve"> mode Release</w:t>
+        <w:t>Être en mode Release</w:t>
       </w:r>
     </w:p>
     <w:p>
@@ -515,21 +557,7 @@
         <w:rPr>
           <w:lang w:val="fr-CA"/>
         </w:rPr>
-        <w:t xml:space="preserve">Une des librairies peut être </w:t>
-      </w:r>
-      <w:proofErr w:type="spellStart"/>
-      <w:r>
-        <w:rPr>
-          <w:lang w:val="fr-CA"/>
-        </w:rPr>
-        <w:t>buildé</w:t>
-      </w:r>
-      <w:proofErr w:type="spellEnd"/>
-      <w:r>
-        <w:rPr>
-          <w:lang w:val="fr-CA"/>
-        </w:rPr>
-        <w:t xml:space="preserve"> pour une version moins récente que 2015</w:t>
+        <w:t>Une des librairies peut être buildé pour une version moins récente que 2015</w:t>
       </w:r>
     </w:p>
     <w:p>
@@ -543,33 +571,11 @@
           <w:lang w:val="fr-CA"/>
         </w:rPr>
       </w:pPr>
-      <w:proofErr w:type="spellStart"/>
       <w:r>
         <w:rPr>
           <w:lang w:val="fr-CA"/>
         </w:rPr>
-        <w:t>Properties</w:t>
-      </w:r>
-      <w:proofErr w:type="spellEnd"/>
-      <w:r>
-        <w:rPr>
-          <w:lang w:val="fr-CA"/>
-        </w:rPr>
-        <w:t xml:space="preserve">&gt;C/C++&gt;Code </w:t>
-      </w:r>
-      <w:proofErr w:type="spellStart"/>
-      <w:r>
-        <w:rPr>
-          <w:lang w:val="fr-CA"/>
-        </w:rPr>
-        <w:t>Generation</w:t>
-      </w:r>
-      <w:proofErr w:type="spellEnd"/>
-      <w:r>
-        <w:rPr>
-          <w:lang w:val="fr-CA"/>
-        </w:rPr>
-        <w:t xml:space="preserve"> </w:t>
+        <w:t xml:space="preserve">Properties&gt;C/C++&gt;Code Generation </w:t>
       </w:r>
       <w:r>
         <w:rPr>
@@ -590,8 +596,6 @@
           <w:lang w:val="fr-CA"/>
         </w:rPr>
       </w:pPr>
-      <w:bookmarkStart w:id="0" w:name="_GoBack"/>
-      <w:bookmarkEnd w:id="0"/>
     </w:p>
     <w:sectPr>
       <w:pgSz w:w="12240" w:h="15840"/>
@@ -717,8 +721,123 @@
       </w:rPr>
     </w:lvl>
   </w:abstractNum>
+  <w:abstractNum w:abstractNumId="1" w15:restartNumberingAfterBreak="0">
+    <w:nsid w:val="39A23443"/>
+    <w:multiLevelType w:val="hybridMultilevel"/>
+    <w:tmpl w:val="1AD82BBC"/>
+    <w:lvl w:ilvl="0" w:tplc="7F847D52">
+      <w:numFmt w:val="bullet"/>
+      <w:lvlText w:val="-"/>
+      <w:lvlJc w:val="left"/>
+      <w:pPr>
+        <w:ind w:left="405" w:hanging="360"/>
+      </w:pPr>
+      <w:rPr>
+        <w:rFonts w:ascii="Calibri" w:eastAsiaTheme="minorHAnsi" w:hAnsi="Calibri" w:cs="Calibri" w:hint="default"/>
+      </w:rPr>
+    </w:lvl>
+    <w:lvl w:ilvl="1" w:tplc="10090003">
+      <w:start w:val="1"/>
+      <w:numFmt w:val="bullet"/>
+      <w:lvlText w:val="o"/>
+      <w:lvlJc w:val="left"/>
+      <w:pPr>
+        <w:ind w:left="1125" w:hanging="360"/>
+      </w:pPr>
+      <w:rPr>
+        <w:rFonts w:ascii="Courier New" w:hAnsi="Courier New" w:cs="Courier New" w:hint="default"/>
+      </w:rPr>
+    </w:lvl>
+    <w:lvl w:ilvl="2" w:tplc="10090005" w:tentative="1">
+      <w:start w:val="1"/>
+      <w:numFmt w:val="bullet"/>
+      <w:lvlText w:val=""/>
+      <w:lvlJc w:val="left"/>
+      <w:pPr>
+        <w:ind w:left="1845" w:hanging="360"/>
+      </w:pPr>
+      <w:rPr>
+        <w:rFonts w:ascii="Wingdings" w:hAnsi="Wingdings" w:hint="default"/>
+      </w:rPr>
+    </w:lvl>
+    <w:lvl w:ilvl="3" w:tplc="10090001" w:tentative="1">
+      <w:start w:val="1"/>
+      <w:numFmt w:val="bullet"/>
+      <w:lvlText w:val=""/>
+      <w:lvlJc w:val="left"/>
+      <w:pPr>
+        <w:ind w:left="2565" w:hanging="360"/>
+      </w:pPr>
+      <w:rPr>
+        <w:rFonts w:ascii="Symbol" w:hAnsi="Symbol" w:hint="default"/>
+      </w:rPr>
+    </w:lvl>
+    <w:lvl w:ilvl="4" w:tplc="10090003" w:tentative="1">
+      <w:start w:val="1"/>
+      <w:numFmt w:val="bullet"/>
+      <w:lvlText w:val="o"/>
+      <w:lvlJc w:val="left"/>
+      <w:pPr>
+        <w:ind w:left="3285" w:hanging="360"/>
+      </w:pPr>
+      <w:rPr>
+        <w:rFonts w:ascii="Courier New" w:hAnsi="Courier New" w:cs="Courier New" w:hint="default"/>
+      </w:rPr>
+    </w:lvl>
+    <w:lvl w:ilvl="5" w:tplc="10090005" w:tentative="1">
+      <w:start w:val="1"/>
+      <w:numFmt w:val="bullet"/>
+      <w:lvlText w:val=""/>
+      <w:lvlJc w:val="left"/>
+      <w:pPr>
+        <w:ind w:left="4005" w:hanging="360"/>
+      </w:pPr>
+      <w:rPr>
+        <w:rFonts w:ascii="Wingdings" w:hAnsi="Wingdings" w:hint="default"/>
+      </w:rPr>
+    </w:lvl>
+    <w:lvl w:ilvl="6" w:tplc="10090001" w:tentative="1">
+      <w:start w:val="1"/>
+      <w:numFmt w:val="bullet"/>
+      <w:lvlText w:val=""/>
+      <w:lvlJc w:val="left"/>
+      <w:pPr>
+        <w:ind w:left="4725" w:hanging="360"/>
+      </w:pPr>
+      <w:rPr>
+        <w:rFonts w:ascii="Symbol" w:hAnsi="Symbol" w:hint="default"/>
+      </w:rPr>
+    </w:lvl>
+    <w:lvl w:ilvl="7" w:tplc="10090003" w:tentative="1">
+      <w:start w:val="1"/>
+      <w:numFmt w:val="bullet"/>
+      <w:lvlText w:val="o"/>
+      <w:lvlJc w:val="left"/>
+      <w:pPr>
+        <w:ind w:left="5445" w:hanging="360"/>
+      </w:pPr>
+      <w:rPr>
+        <w:rFonts w:ascii="Courier New" w:hAnsi="Courier New" w:cs="Courier New" w:hint="default"/>
+      </w:rPr>
+    </w:lvl>
+    <w:lvl w:ilvl="8" w:tplc="10090005" w:tentative="1">
+      <w:start w:val="1"/>
+      <w:numFmt w:val="bullet"/>
+      <w:lvlText w:val=""/>
+      <w:lvlJc w:val="left"/>
+      <w:pPr>
+        <w:ind w:left="6165" w:hanging="360"/>
+      </w:pPr>
+      <w:rPr>
+        <w:rFonts w:ascii="Wingdings" w:hAnsi="Wingdings" w:hint="default"/>
+      </w:rPr>
+    </w:lvl>
+  </w:abstractNum>
   <w:num w:numId="1">
     <w:abstractNumId w:val="0"/>
+  </w:num>
+  <w:num w:numId="2">
+    <w:abstractNumId w:val="1"/>
   </w:num>
 </w:numbering>
 </file>

</xml_diff>

<commit_message>
Fixed links with qt and updated readme.
</commit_message>
<xml_diff>
--- a/OpenGLFramework/Readme.docx
+++ b/OpenGLFramework/Readme.docx
@@ -15,11 +15,14 @@
           <w:numId w:val="2"/>
         </w:numPr>
       </w:pPr>
-      <w:r>
-        <w:t>Avoir Visual Studio 2015.</w:t>
-      </w:r>
-      <w:bookmarkStart w:id="0" w:name="_GoBack"/>
-      <w:bookmarkEnd w:id="0"/>
+      <w:proofErr w:type="spellStart"/>
+      <w:r>
+        <w:t>Avoir</w:t>
+      </w:r>
+      <w:proofErr w:type="spellEnd"/>
+      <w:r>
+        <w:t xml:space="preserve"> Visual Studio 2015.</w:t>
+      </w:r>
     </w:p>
     <w:p>
       <w:pPr>
@@ -36,7 +39,13 @@
         <w:rPr>
           <w:lang w:val="fr-CA"/>
         </w:rPr>
-        <w:t xml:space="preserve">Copier les dossiers de Setup/ dans </w:t>
+        <w:t>Copier les dossiers dans</w:t>
+      </w:r>
+      <w:r>
+        <w:rPr>
+          <w:lang w:val="fr-CA"/>
+        </w:rPr>
+        <w:t xml:space="preserve"> Setup/ dans </w:t>
       </w:r>
       <w:r>
         <w:rPr>
@@ -46,8 +55,42 @@
           <w:szCs w:val="20"/>
           <w:lang w:val="fr-CA" w:eastAsia="en-CA"/>
         </w:rPr>
-        <w:t>{VC Root}/Include</w:t>
-      </w:r>
+        <w:t xml:space="preserve">{VC </w:t>
+      </w:r>
+      <w:proofErr w:type="spellStart"/>
+      <w:r>
+        <w:rPr>
+          <w:rFonts w:ascii="Courier New" w:eastAsia="Times New Roman" w:hAnsi="Courier New" w:cs="Courier New"/>
+          <w:color w:val="007800"/>
+          <w:sz w:val="20"/>
+          <w:szCs w:val="20"/>
+          <w:lang w:val="fr-CA" w:eastAsia="en-CA"/>
+        </w:rPr>
+        <w:t>Root</w:t>
+      </w:r>
+      <w:proofErr w:type="spellEnd"/>
+      <w:r>
+        <w:rPr>
+          <w:rFonts w:ascii="Courier New" w:eastAsia="Times New Roman" w:hAnsi="Courier New" w:cs="Courier New"/>
+          <w:color w:val="007800"/>
+          <w:sz w:val="20"/>
+          <w:szCs w:val="20"/>
+          <w:lang w:val="fr-CA" w:eastAsia="en-CA"/>
+        </w:rPr>
+        <w:t>}/</w:t>
+      </w:r>
+      <w:proofErr w:type="spellStart"/>
+      <w:r>
+        <w:rPr>
+          <w:rFonts w:ascii="Courier New" w:eastAsia="Times New Roman" w:hAnsi="Courier New" w:cs="Courier New"/>
+          <w:color w:val="007800"/>
+          <w:sz w:val="20"/>
+          <w:szCs w:val="20"/>
+          <w:lang w:val="fr-CA" w:eastAsia="en-CA"/>
+        </w:rPr>
+        <w:t>Include</w:t>
+      </w:r>
+      <w:proofErr w:type="spellEnd"/>
     </w:p>
     <w:p>
       <w:pPr>
@@ -85,26 +128,277 @@
           <w:szCs w:val="20"/>
           <w:lang w:val="fr-CA" w:eastAsia="en-CA"/>
         </w:rPr>
-        <w:t>C:\Program Files (x86)\Microsoft Visual Studio 14.0\VC\include</w:t>
-      </w:r>
+        <w:t>C:\Program Files (x86)\Microsoft Visual Studio 14.0\VC\</w:t>
+      </w:r>
+      <w:proofErr w:type="spellStart"/>
+      <w:r>
+        <w:rPr>
+          <w:rFonts w:ascii="Courier New" w:eastAsia="Times New Roman" w:hAnsi="Courier New" w:cs="Courier New"/>
+          <w:sz w:val="20"/>
+          <w:szCs w:val="20"/>
+          <w:lang w:val="fr-CA" w:eastAsia="en-CA"/>
+        </w:rPr>
+        <w:t>include</w:t>
+      </w:r>
+      <w:proofErr w:type="spellEnd"/>
     </w:p>
     <w:p>
       <w:pPr>
-        <w:rPr>
-          <w:lang w:val="fr-CA"/>
-        </w:rPr>
-      </w:pPr>
+        <w:pStyle w:val="ListParagraph"/>
+        <w:numPr>
+          <w:ilvl w:val="0"/>
+          <w:numId w:val="2"/>
+        </w:numPr>
+        <w:rPr>
+          <w:lang w:val="fr-CA"/>
+        </w:rPr>
+      </w:pPr>
+      <w:r>
+        <w:rPr>
+          <w:lang w:val="fr-CA"/>
+        </w:rPr>
+        <w:t xml:space="preserve">Installer </w:t>
+      </w:r>
+      <w:proofErr w:type="spellStart"/>
+      <w:r>
+        <w:rPr>
+          <w:lang w:val="fr-CA"/>
+        </w:rPr>
+        <w:t>Qt</w:t>
+      </w:r>
+      <w:proofErr w:type="spellEnd"/>
+      <w:r>
+        <w:rPr>
+          <w:lang w:val="fr-CA"/>
+        </w:rPr>
+        <w:t xml:space="preserve"> version 5.8 avec </w:t>
+      </w:r>
+      <w:r>
+        <w:rPr>
+          <w:b/>
+          <w:lang w:val="fr-CA"/>
+        </w:rPr>
+        <w:t>la version 32 bits</w:t>
+      </w:r>
+      <w:r>
+        <w:rPr>
+          <w:lang w:val="fr-CA"/>
+        </w:rPr>
+        <w:t xml:space="preserve"> (64 ne fonctionnera pas car tous les librairies sont compilés avec 32 bits)</w:t>
+      </w:r>
     </w:p>
     <w:p>
       <w:pPr>
-        <w:rPr>
-          <w:lang w:val="fr-CA"/>
-        </w:rPr>
-      </w:pPr>
+        <w:pStyle w:val="ListParagraph"/>
+        <w:numPr>
+          <w:ilvl w:val="1"/>
+          <w:numId w:val="2"/>
+        </w:numPr>
+        <w:rPr>
+          <w:lang w:val="fr-CA"/>
+        </w:rPr>
+      </w:pPr>
+      <w:r>
+        <w:rPr>
+          <w:lang w:val="fr-CA"/>
+        </w:rPr>
+        <w:t>Pour installer la version 32 bits, il faut ouvrir la sélection de 5.8 durant l’installation et cocher msvc_2015_32.</w:t>
+      </w:r>
     </w:p>
     <w:p>
-      <w:r>
-        <w:t>Peut aider:</w:t>
+      <w:pPr>
+        <w:pStyle w:val="ListParagraph"/>
+        <w:numPr>
+          <w:ilvl w:val="0"/>
+          <w:numId w:val="2"/>
+        </w:numPr>
+        <w:rPr>
+          <w:lang w:val="fr-CA"/>
+        </w:rPr>
+      </w:pPr>
+      <w:r>
+        <w:rPr>
+          <w:lang w:val="fr-CA"/>
+        </w:rPr>
+        <w:t xml:space="preserve">Après l’installation de </w:t>
+      </w:r>
+      <w:proofErr w:type="spellStart"/>
+      <w:r>
+        <w:rPr>
+          <w:lang w:val="fr-CA"/>
+        </w:rPr>
+        <w:t>Qt</w:t>
+      </w:r>
+      <w:proofErr w:type="spellEnd"/>
+      <w:r>
+        <w:rPr>
+          <w:lang w:val="fr-CA"/>
+        </w:rPr>
+        <w:t xml:space="preserve">, il faut aller dans Tools/Extension &amp; updates et installer le </w:t>
+      </w:r>
+      <w:proofErr w:type="spellStart"/>
+      <w:r>
+        <w:rPr>
+          <w:lang w:val="fr-CA"/>
+        </w:rPr>
+        <w:t>QtPackage</w:t>
+      </w:r>
+      <w:proofErr w:type="spellEnd"/>
+      <w:r>
+        <w:rPr>
+          <w:lang w:val="fr-CA"/>
+        </w:rPr>
+        <w:t xml:space="preserve"> dans la section online.</w:t>
+      </w:r>
+    </w:p>
+    <w:p>
+      <w:pPr>
+        <w:pStyle w:val="ListParagraph"/>
+        <w:numPr>
+          <w:ilvl w:val="0"/>
+          <w:numId w:val="2"/>
+        </w:numPr>
+        <w:rPr>
+          <w:lang w:val="fr-CA"/>
+        </w:rPr>
+      </w:pPr>
+      <w:r>
+        <w:rPr>
+          <w:lang w:val="fr-CA"/>
+        </w:rPr>
+        <w:t xml:space="preserve">Si le projet ne démarre pas quand vous le partez en x84, il faut aller dans l’onglet QT5 &gt; </w:t>
+      </w:r>
+      <w:proofErr w:type="spellStart"/>
+      <w:r>
+        <w:rPr>
+          <w:lang w:val="fr-CA"/>
+        </w:rPr>
+        <w:t>Qt</w:t>
+      </w:r>
+      <w:proofErr w:type="spellEnd"/>
+      <w:r>
+        <w:rPr>
+          <w:lang w:val="fr-CA"/>
+        </w:rPr>
+        <w:t xml:space="preserve"> Options et ajouter le </w:t>
+      </w:r>
+      <w:proofErr w:type="spellStart"/>
+      <w:r>
+        <w:rPr>
+          <w:lang w:val="fr-CA"/>
+        </w:rPr>
+        <w:t>path</w:t>
+      </w:r>
+      <w:proofErr w:type="spellEnd"/>
+      <w:r>
+        <w:rPr>
+          <w:lang w:val="fr-CA"/>
+        </w:rPr>
+        <w:t xml:space="preserve"> de </w:t>
+      </w:r>
+      <w:proofErr w:type="spellStart"/>
+      <w:r>
+        <w:rPr>
+          <w:lang w:val="fr-CA"/>
+        </w:rPr>
+        <w:t>Qt</w:t>
+      </w:r>
+      <w:proofErr w:type="spellEnd"/>
+      <w:r>
+        <w:rPr>
+          <w:lang w:val="fr-CA"/>
+        </w:rPr>
+        <w:t xml:space="preserve"> 32 bits (dossier </w:t>
+      </w:r>
+      <w:r>
+        <w:rPr>
+          <w:lang w:val="fr-CA"/>
+        </w:rPr>
+        <w:t>msvc2015</w:t>
+      </w:r>
+      <w:r>
+        <w:rPr>
+          <w:lang w:val="fr-CA"/>
+        </w:rPr>
+        <w:t>)</w:t>
+      </w:r>
+    </w:p>
+    <w:p>
+      <w:pPr>
+        <w:pStyle w:val="ListParagraph"/>
+        <w:numPr>
+          <w:ilvl w:val="1"/>
+          <w:numId w:val="2"/>
+        </w:numPr>
+        <w:rPr>
+          <w:lang w:val="fr-CA"/>
+        </w:rPr>
+      </w:pPr>
+      <w:r>
+        <w:rPr>
+          <w:lang w:val="fr-CA"/>
+        </w:rPr>
+        <w:t xml:space="preserve">Il faut aussi assigner cette version de </w:t>
+      </w:r>
+      <w:proofErr w:type="spellStart"/>
+      <w:r>
+        <w:rPr>
+          <w:lang w:val="fr-CA"/>
+        </w:rPr>
+        <w:t>Qt</w:t>
+      </w:r>
+      <w:proofErr w:type="spellEnd"/>
+      <w:r>
+        <w:rPr>
+          <w:lang w:val="fr-CA"/>
+        </w:rPr>
+        <w:t xml:space="preserve"> au projet en faisant clic droit sur le projet exécutable&gt;</w:t>
+      </w:r>
+      <w:proofErr w:type="spellStart"/>
+      <w:r>
+        <w:rPr>
+          <w:lang w:val="fr-CA"/>
+        </w:rPr>
+        <w:t>Qt</w:t>
+      </w:r>
+      <w:proofErr w:type="spellEnd"/>
+      <w:r>
+        <w:rPr>
+          <w:lang w:val="fr-CA"/>
+        </w:rPr>
+        <w:t xml:space="preserve"> Project Settings et changer la version pour celle créé qui pointe vers 32 bits.</w:t>
+      </w:r>
+      <w:bookmarkStart w:id="0" w:name="_GoBack"/>
+      <w:bookmarkEnd w:id="0"/>
+    </w:p>
+    <w:p>
+      <w:pPr>
+        <w:rPr>
+          <w:lang w:val="fr-CA"/>
+        </w:rPr>
+      </w:pPr>
+      <w:r>
+        <w:rPr>
+          <w:lang w:val="fr-CA"/>
+        </w:rPr>
+        <w:br w:type="page"/>
+      </w:r>
+    </w:p>
+    <w:p>
+      <w:pPr>
+        <w:rPr>
+          <w:lang w:val="fr-CA"/>
+        </w:rPr>
+      </w:pPr>
+    </w:p>
+    <w:p>
+      <w:proofErr w:type="spellStart"/>
+      <w:r>
+        <w:t>Peut</w:t>
+      </w:r>
+      <w:proofErr w:type="spellEnd"/>
+      <w:r>
+        <w:t xml:space="preserve"> aider:</w:t>
       </w:r>
     </w:p>
     <w:p/>
@@ -217,7 +511,29 @@
                 <w:szCs w:val="20"/>
                 <w:lang w:eastAsia="en-CA"/>
               </w:rPr>
-              <w:t>%SystemRoot%/system32</w:t>
+              <w:t>%</w:t>
+            </w:r>
+            <w:proofErr w:type="spellStart"/>
+            <w:r>
+              <w:rPr>
+                <w:rFonts w:ascii="Courier New" w:eastAsia="Times New Roman" w:hAnsi="Courier New" w:cs="Courier New"/>
+                <w:color w:val="007800"/>
+                <w:sz w:val="20"/>
+                <w:szCs w:val="20"/>
+                <w:lang w:eastAsia="en-CA"/>
+              </w:rPr>
+              <w:t>SystemRoot</w:t>
+            </w:r>
+            <w:proofErr w:type="spellEnd"/>
+            <w:r>
+              <w:rPr>
+                <w:rFonts w:ascii="Courier New" w:eastAsia="Times New Roman" w:hAnsi="Courier New" w:cs="Courier New"/>
+                <w:color w:val="007800"/>
+                <w:sz w:val="20"/>
+                <w:szCs w:val="20"/>
+                <w:lang w:eastAsia="en-CA"/>
+              </w:rPr>
+              <w:t>%/system32</w:t>
             </w:r>
           </w:p>
         </w:tc>
@@ -345,8 +661,20 @@
                 <w:szCs w:val="20"/>
                 <w:lang w:eastAsia="en-CA"/>
               </w:rPr>
-              <w:t>include/GL/glew.h</w:t>
+              <w:t>include/GL/</w:t>
             </w:r>
+            <w:proofErr w:type="spellStart"/>
+            <w:r>
+              <w:rPr>
+                <w:rFonts w:ascii="Courier New" w:eastAsia="Times New Roman" w:hAnsi="Courier New" w:cs="Courier New"/>
+                <w:color w:val="007800"/>
+                <w:sz w:val="20"/>
+                <w:szCs w:val="20"/>
+                <w:lang w:eastAsia="en-CA"/>
+              </w:rPr>
+              <w:t>glew.h</w:t>
+            </w:r>
+            <w:proofErr w:type="spellEnd"/>
           </w:p>
         </w:tc>
         <w:tc>
@@ -438,8 +766,20 @@
                 <w:szCs w:val="20"/>
                 <w:lang w:eastAsia="en-CA"/>
               </w:rPr>
-              <w:t>include/GL/wglew.h</w:t>
+              <w:t>include/GL/</w:t>
             </w:r>
+            <w:proofErr w:type="spellStart"/>
+            <w:r>
+              <w:rPr>
+                <w:rFonts w:ascii="Courier New" w:eastAsia="Times New Roman" w:hAnsi="Courier New" w:cs="Courier New"/>
+                <w:color w:val="007800"/>
+                <w:sz w:val="20"/>
+                <w:szCs w:val="20"/>
+                <w:lang w:eastAsia="en-CA"/>
+              </w:rPr>
+              <w:t>wglew.h</w:t>
+            </w:r>
+            <w:proofErr w:type="spellEnd"/>
           </w:p>
         </w:tc>
         <w:tc>
@@ -526,8 +866,13 @@
           <w:numId w:val="1"/>
         </w:numPr>
       </w:pPr>
-      <w:r>
-        <w:t>Utiliser Visual Studio 2015</w:t>
+      <w:proofErr w:type="spellStart"/>
+      <w:r>
+        <w:t>Utiliser</w:t>
+      </w:r>
+      <w:proofErr w:type="spellEnd"/>
+      <w:r>
+        <w:t xml:space="preserve"> Visual Studio 2015</w:t>
       </w:r>
     </w:p>
     <w:p>
@@ -538,8 +883,21 @@
           <w:numId w:val="1"/>
         </w:numPr>
       </w:pPr>
-      <w:r>
-        <w:t>Être en mode Release</w:t>
+      <w:proofErr w:type="spellStart"/>
+      <w:r>
+        <w:t>Être</w:t>
+      </w:r>
+      <w:proofErr w:type="spellEnd"/>
+      <w:r>
+        <w:t xml:space="preserve"> </w:t>
+      </w:r>
+      <w:proofErr w:type="spellStart"/>
+      <w:r>
+        <w:t>en</w:t>
+      </w:r>
+      <w:proofErr w:type="spellEnd"/>
+      <w:r>
+        <w:t xml:space="preserve"> mode Release</w:t>
       </w:r>
     </w:p>
     <w:p>
@@ -557,7 +915,21 @@
         <w:rPr>
           <w:lang w:val="fr-CA"/>
         </w:rPr>
-        <w:t>Une des librairies peut être buildé pour une version moins récente que 2015</w:t>
+        <w:t xml:space="preserve">Une des librairies peut être </w:t>
+      </w:r>
+      <w:proofErr w:type="spellStart"/>
+      <w:r>
+        <w:rPr>
+          <w:lang w:val="fr-CA"/>
+        </w:rPr>
+        <w:t>buildé</w:t>
+      </w:r>
+      <w:proofErr w:type="spellEnd"/>
+      <w:r>
+        <w:rPr>
+          <w:lang w:val="fr-CA"/>
+        </w:rPr>
+        <w:t xml:space="preserve"> pour une version moins récente que 2015</w:t>
       </w:r>
     </w:p>
     <w:p>
@@ -571,11 +943,33 @@
           <w:lang w:val="fr-CA"/>
         </w:rPr>
       </w:pPr>
-      <w:r>
-        <w:rPr>
-          <w:lang w:val="fr-CA"/>
-        </w:rPr>
-        <w:t xml:space="preserve">Properties&gt;C/C++&gt;Code Generation </w:t>
+      <w:proofErr w:type="spellStart"/>
+      <w:r>
+        <w:rPr>
+          <w:lang w:val="fr-CA"/>
+        </w:rPr>
+        <w:t>Properties</w:t>
+      </w:r>
+      <w:proofErr w:type="spellEnd"/>
+      <w:r>
+        <w:rPr>
+          <w:lang w:val="fr-CA"/>
+        </w:rPr>
+        <w:t xml:space="preserve">&gt;C/C++&gt;Code </w:t>
+      </w:r>
+      <w:proofErr w:type="spellStart"/>
+      <w:r>
+        <w:rPr>
+          <w:lang w:val="fr-CA"/>
+        </w:rPr>
+        <w:t>Generation</w:t>
+      </w:r>
+      <w:proofErr w:type="spellEnd"/>
+      <w:r>
+        <w:rPr>
+          <w:lang w:val="fr-CA"/>
+        </w:rPr>
+        <w:t xml:space="preserve"> </w:t>
       </w:r>
       <w:r>
         <w:rPr>

</xml_diff>

<commit_message>
Added new setup files and updated readme.
</commit_message>
<xml_diff>
--- a/OpenGLFramework/Readme.docx
+++ b/OpenGLFramework/Readme.docx
@@ -3,7 +3,15 @@
 <w:document xmlns:wpc="http://schemas.microsoft.com/office/word/2010/wordprocessingCanvas" xmlns:mc="http://schemas.openxmlformats.org/markup-compatibility/2006" xmlns:o="urn:schemas-microsoft-com:office:office" xmlns:r="http://schemas.openxmlformats.org/officeDocument/2006/relationships" xmlns:m="http://schemas.openxmlformats.org/officeDocument/2006/math" xmlns:v="urn:schemas-microsoft-com:vml" xmlns:wp14="http://schemas.microsoft.com/office/word/2010/wordprocessingDrawing" xmlns:wp="http://schemas.openxmlformats.org/drawingml/2006/wordprocessingDrawing" xmlns:w10="urn:schemas-microsoft-com:office:word" xmlns:w="http://schemas.openxmlformats.org/wordprocessingml/2006/main" xmlns:w14="http://schemas.microsoft.com/office/word/2010/wordml" xmlns:w15="http://schemas.microsoft.com/office/word/2012/wordml" xmlns:wpg="http://schemas.microsoft.com/office/word/2010/wordprocessingGroup" xmlns:wpi="http://schemas.microsoft.com/office/word/2010/wordprocessingInk" xmlns:wne="http://schemas.microsoft.com/office/word/2006/wordml" xmlns:wps="http://schemas.microsoft.com/office/word/2010/wordprocessingShape" mc:Ignorable="w14 w15 wp14">
   <w:body>
     <w:p>
-      <w:r>
+      <w:pPr>
+        <w:rPr>
+          <w:b/>
+        </w:rPr>
+      </w:pPr>
+      <w:r>
+        <w:rPr>
+          <w:b/>
+        </w:rPr>
         <w:t>Instruction de base:</w:t>
       </w:r>
     </w:p>
@@ -79,18 +87,6 @@
         </w:rPr>
         <w:t>}/</w:t>
       </w:r>
-      <w:proofErr w:type="spellStart"/>
-      <w:r>
-        <w:rPr>
-          <w:rFonts w:ascii="Courier New" w:eastAsia="Times New Roman" w:hAnsi="Courier New" w:cs="Courier New"/>
-          <w:color w:val="007800"/>
-          <w:sz w:val="20"/>
-          <w:szCs w:val="20"/>
-          <w:lang w:val="fr-CA" w:eastAsia="en-CA"/>
-        </w:rPr>
-        <w:t>Include</w:t>
-      </w:r>
-      <w:proofErr w:type="spellEnd"/>
     </w:p>
     <w:p>
       <w:pPr>
@@ -130,17 +126,98 @@
         </w:rPr>
         <w:t>C:\Program Files (x86)\Microsoft Visual Studio 14.0\VC\</w:t>
       </w:r>
+    </w:p>
+    <w:p>
+      <w:pPr>
+        <w:pStyle w:val="ListParagraph"/>
+        <w:numPr>
+          <w:ilvl w:val="1"/>
+          <w:numId w:val="2"/>
+        </w:numPr>
+        <w:rPr>
+          <w:lang w:val="fr-CA"/>
+        </w:rPr>
+      </w:pPr>
+      <w:r>
+        <w:rPr>
+          <w:lang w:val="fr-CA"/>
+        </w:rPr>
+        <w:t>Mettre les dossiers de Setup/</w:t>
+      </w:r>
       <w:proofErr w:type="spellStart"/>
       <w:r>
         <w:rPr>
-          <w:rFonts w:ascii="Courier New" w:eastAsia="Times New Roman" w:hAnsi="Courier New" w:cs="Courier New"/>
-          <w:sz w:val="20"/>
-          <w:szCs w:val="20"/>
-          <w:lang w:val="fr-CA" w:eastAsia="en-CA"/>
+          <w:lang w:val="fr-CA"/>
         </w:rPr>
         <w:t>include</w:t>
       </w:r>
       <w:proofErr w:type="spellEnd"/>
+      <w:r>
+        <w:rPr>
+          <w:lang w:val="fr-CA"/>
+        </w:rPr>
+        <w:t xml:space="preserve"> dans le dossier </w:t>
+      </w:r>
+      <w:proofErr w:type="spellStart"/>
+      <w:r>
+        <w:rPr>
+          <w:lang w:val="fr-CA"/>
+        </w:rPr>
+        <w:t>include</w:t>
+      </w:r>
+      <w:proofErr w:type="spellEnd"/>
+      <w:r>
+        <w:rPr>
+          <w:lang w:val="fr-CA"/>
+        </w:rPr>
+        <w:t xml:space="preserve"> de </w:t>
+      </w:r>
+      <w:proofErr w:type="spellStart"/>
+      <w:r>
+        <w:rPr>
+          <w:lang w:val="fr-CA"/>
+        </w:rPr>
+        <w:t>vc</w:t>
+      </w:r>
+      <w:proofErr w:type="spellEnd"/>
+      <w:r>
+        <w:rPr>
+          <w:lang w:val="fr-CA"/>
+        </w:rPr>
+        <w:t>.</w:t>
+      </w:r>
+    </w:p>
+    <w:p>
+      <w:pPr>
+        <w:pStyle w:val="ListParagraph"/>
+        <w:numPr>
+          <w:ilvl w:val="1"/>
+          <w:numId w:val="2"/>
+        </w:numPr>
+        <w:rPr>
+          <w:lang w:val="fr-CA"/>
+        </w:rPr>
+      </w:pPr>
+      <w:r>
+        <w:rPr>
+          <w:lang w:val="fr-CA"/>
+        </w:rPr>
+        <w:t xml:space="preserve">Mettre les librairies de Setup/lib dans le dossier lib de </w:t>
+      </w:r>
+      <w:proofErr w:type="spellStart"/>
+      <w:r>
+        <w:rPr>
+          <w:lang w:val="fr-CA"/>
+        </w:rPr>
+        <w:t>vc</w:t>
+      </w:r>
+      <w:proofErr w:type="spellEnd"/>
+      <w:r>
+        <w:rPr>
+          <w:lang w:val="fr-CA"/>
+        </w:rPr>
+        <w:t>.</w:t>
+      </w:r>
     </w:p>
     <w:p>
       <w:pPr>
@@ -266,7 +343,19 @@
         <w:rPr>
           <w:lang w:val="fr-CA"/>
         </w:rPr>
-        <w:t xml:space="preserve">Si le projet ne démarre pas quand vous le partez en x84, il faut aller dans l’onglet QT5 &gt; </w:t>
+        <w:t>Si le projet ne démarre</w:t>
+      </w:r>
+      <w:r>
+        <w:rPr>
+          <w:lang w:val="fr-CA"/>
+        </w:rPr>
+        <w:t xml:space="preserve"> pas quand vous le partez en x86 release</w:t>
+      </w:r>
+      <w:r>
+        <w:rPr>
+          <w:lang w:val="fr-CA"/>
+        </w:rPr>
+        <w:t xml:space="preserve">, il faut aller dans l’onglet QT5 &gt; </w:t>
       </w:r>
       <w:proofErr w:type="spellStart"/>
       <w:r>
@@ -352,7 +441,19 @@
         <w:rPr>
           <w:lang w:val="fr-CA"/>
         </w:rPr>
-        <w:t xml:space="preserve"> au projet en faisant clic droit sur le projet exécutable&gt;</w:t>
+        <w:t xml:space="preserve"> au projet</w:t>
+      </w:r>
+      <w:r>
+        <w:rPr>
+          <w:lang w:val="fr-CA"/>
+        </w:rPr>
+        <w:t xml:space="preserve"> UIQT</w:t>
+      </w:r>
+      <w:r>
+        <w:rPr>
+          <w:lang w:val="fr-CA"/>
+        </w:rPr>
+        <w:t xml:space="preserve"> en faisant clic droit sur le projet exécutable&gt;</w:t>
       </w:r>
       <w:proofErr w:type="spellStart"/>
       <w:r>
@@ -367,22 +468,22 @@
           <w:lang w:val="fr-CA"/>
         </w:rPr>
         <w:t xml:space="preserve"> Project Settings et changer la version pour celle créé qui pointe vers 32 bits.</w:t>
+      </w:r>
+    </w:p>
+    <w:p>
+      <w:pPr>
+        <w:rPr>
+          <w:lang w:val="fr-CA"/>
+        </w:rPr>
+      </w:pPr>
+      <w:r>
+        <w:rPr>
+          <w:lang w:val="fr-CA"/>
+        </w:rPr>
+        <w:br w:type="page"/>
       </w:r>
       <w:bookmarkStart w:id="0" w:name="_GoBack"/>
       <w:bookmarkEnd w:id="0"/>
-    </w:p>
-    <w:p>
-      <w:pPr>
-        <w:rPr>
-          <w:lang w:val="fr-CA"/>
-        </w:rPr>
-      </w:pPr>
-      <w:r>
-        <w:rPr>
-          <w:lang w:val="fr-CA"/>
-        </w:rPr>
-        <w:br w:type="page"/>
-      </w:r>
     </w:p>
     <w:p>
       <w:pPr>

</xml_diff>